<commit_message>
Revisão bibliografica e materiais e métodos
</commit_message>
<xml_diff>
--- a/3-Objetivos.docx
+++ b/3-Objetivos.docx
@@ -102,15 +102,13 @@
         </w:rPr>
         <w:t xml:space="preserve"> (pixel </w:t>
       </w:r>
-      <w:proofErr w:type="spellStart"/>
-      <w:r>
-        <w:rPr>
-          <w:szCs w:val="20"/>
-          <w:lang w:eastAsia="pt-BR"/>
-        </w:rPr>
-        <w:t>by</w:t>
-      </w:r>
-      <w:proofErr w:type="spellEnd"/>
+      <w:r>
+        <w:rPr>
+          <w:szCs w:val="20"/>
+          <w:lang w:eastAsia="pt-BR"/>
+        </w:rPr>
+        <w:t>por</w:t>
+      </w:r>
       <w:r>
         <w:rPr>
           <w:szCs w:val="20"/>
@@ -210,7 +208,7 @@
           <w:rFonts w:eastAsia="Times New Roman" w:cs="Arial"/>
           <w:lang w:eastAsia="pt-BR"/>
         </w:rPr>
-        <w:t>Desenvolver f</w:t>
+        <w:t>F</w:t>
       </w:r>
       <w:r>
         <w:rPr>
@@ -276,8 +274,17 @@
           <w:rFonts w:eastAsia="Times New Roman" w:cs="Arial"/>
           <w:lang w:eastAsia="pt-BR"/>
         </w:rPr>
-        <w:t xml:space="preserve"> georreferenciados.</w:t>
-      </w:r>
+        <w:t xml:space="preserve"> georreferenciados</w:t>
+      </w:r>
+      <w:r>
+        <w:rPr>
+          <w:rFonts w:eastAsia="Times New Roman" w:cs="Arial"/>
+          <w:lang w:eastAsia="pt-BR"/>
+        </w:rPr>
+        <w:t>;</w:t>
+      </w:r>
+      <w:bookmarkStart w:id="1" w:name="_GoBack"/>
+      <w:bookmarkEnd w:id="1"/>
     </w:p>
     <w:p>
       <w:pPr>
@@ -373,21 +380,7 @@
           <w:rFonts w:eastAsia="Times New Roman" w:cs="Arial"/>
           <w:lang w:eastAsia="pt-BR"/>
         </w:rPr>
-        <w:t>Bem como a</w:t>
-      </w:r>
-      <w:r>
-        <w:rPr>
-          <w:rFonts w:eastAsia="Times New Roman" w:cs="Arial"/>
-          <w:lang w:eastAsia="pt-BR"/>
-        </w:rPr>
-        <w:t>plicar o software desenvolvido de forma a</w:t>
-      </w:r>
-      <w:r>
-        <w:rPr>
-          <w:rFonts w:eastAsia="Times New Roman" w:cs="Arial"/>
-          <w:lang w:eastAsia="pt-BR"/>
-        </w:rPr>
-        <w:t>:</w:t>
+        <w:t>Bem como aplicar o software desenvolvido de forma a:</w:t>
       </w:r>
     </w:p>
     <w:p>
@@ -433,8 +426,6 @@
         </w:rPr>
         <w:t xml:space="preserve"> real</w:t>
       </w:r>
-      <w:bookmarkStart w:id="1" w:name="_GoBack"/>
-      <w:bookmarkEnd w:id="1"/>
       <w:r>
         <w:rPr>
           <w:rFonts w:eastAsia="Times New Roman" w:cs="Arial"/>

</xml_diff>